<commit_message>
Achitectural framework with diagram
</commit_message>
<xml_diff>
--- a/NFR Framework.docx
+++ b/NFR Framework.docx
@@ -116,23 +116,7 @@
           <w:sz w:val="24"/>
           <w:szCs w:val="24"/>
         </w:rPr>
-        <w:t xml:space="preserve">can be used by the developers </w:t>
-      </w:r>
-      <w:r>
-        <w:rPr>
-          <w:rFonts w:ascii="Arial" w:hAnsi="Arial" w:cs="Arial"/>
-          <w:sz w:val="24"/>
-          <w:szCs w:val="24"/>
-        </w:rPr>
-        <w:t>to allow</w:t>
-      </w:r>
-      <w:r>
-        <w:rPr>
-          <w:rFonts w:ascii="Arial" w:hAnsi="Arial" w:cs="Arial"/>
-          <w:sz w:val="24"/>
-          <w:szCs w:val="24"/>
-        </w:rPr>
-        <w:t xml:space="preserve"> the integration and access of repositories without the continuous repetition of code. The mappers serve as a developer defined interface</w:t>
+        <w:t>can be used by the developers to allow the integration and access of repositories without the continuous repetition of code. The mappers serve as a developer defined interface</w:t>
       </w:r>
       <w:r>
         <w:rPr>
@@ -258,23 +242,7 @@
           <w:sz w:val="24"/>
           <w:szCs w:val="24"/>
         </w:rPr>
-        <w:t xml:space="preserve"> (</w:t>
-      </w:r>
-      <w:r>
-        <w:rPr>
-          <w:rFonts w:ascii="Arial" w:hAnsi="Arial" w:cs="Arial"/>
-          <w:sz w:val="24"/>
-          <w:szCs w:val="24"/>
-        </w:rPr>
-        <w:t>4.1.2</w:t>
-      </w:r>
-      <w:r>
-        <w:rPr>
-          <w:rFonts w:ascii="Arial" w:hAnsi="Arial" w:cs="Arial"/>
-          <w:sz w:val="24"/>
-          <w:szCs w:val="24"/>
-        </w:rPr>
-        <w:t>)</w:t>
+        <w:t xml:space="preserve"> (4.1.2)</w:t>
       </w:r>
       <w:r>
         <w:rPr>
@@ -346,270 +314,313 @@
     </w:p>
     <w:p>
       <w:pPr>
+        <w:pStyle w:val="NoSpacing"/>
+        <w:jc w:val="both"/>
+      </w:pPr>
+      <w:r>
+        <w:rPr>
+          <w:noProof/>
+          <w:lang w:eastAsia="en-ZA"/>
+        </w:rPr>
+        <w:drawing>
+          <wp:inline distT="0" distB="0" distL="0" distR="0" wp14:anchorId="7CC6B6F6" wp14:editId="64B700D5">
+            <wp:extent cx="3781789" cy="4076700"/>
+            <wp:effectExtent l="0" t="0" r="9525" b="0"/>
+            <wp:docPr id="1" name="Picture 1"/>
+            <wp:cNvGraphicFramePr>
+              <a:graphicFrameLocks xmlns:a="http://schemas.openxmlformats.org/drawingml/2006/main" noChangeAspect="1"/>
+            </wp:cNvGraphicFramePr>
+            <a:graphic xmlns:a="http://schemas.openxmlformats.org/drawingml/2006/main">
+              <a:graphicData uri="http://schemas.openxmlformats.org/drawingml/2006/picture">
+                <pic:pic xmlns:pic="http://schemas.openxmlformats.org/drawingml/2006/picture">
+                  <pic:nvPicPr>
+                    <pic:cNvPr id="1" name=""/>
+                    <pic:cNvPicPr/>
+                  </pic:nvPicPr>
+                  <pic:blipFill rotWithShape="1">
+                    <a:blip r:embed="rId5"/>
+                    <a:srcRect l="18779" t="17487" r="44992" b="10411"/>
+                    <a:stretch/>
+                  </pic:blipFill>
+                  <pic:spPr bwMode="auto">
+                    <a:xfrm>
+                      <a:off x="0" y="0"/>
+                      <a:ext cx="3807261" cy="4104159"/>
+                    </a:xfrm>
+                    <a:prstGeom prst="rect">
+                      <a:avLst/>
+                    </a:prstGeom>
+                    <a:ln>
+                      <a:noFill/>
+                    </a:ln>
+                    <a:extLst>
+                      <a:ext uri="{53640926-AAD7-44D8-BBD7-CCE9431645EC}">
+                        <a14:shadowObscured xmlns:a14="http://schemas.microsoft.com/office/drawing/2010/main"/>
+                      </a:ext>
+                    </a:extLst>
+                  </pic:spPr>
+                </pic:pic>
+              </a:graphicData>
+            </a:graphic>
+          </wp:inline>
+        </w:drawing>
+      </w:r>
+    </w:p>
+    <w:p>
+      <w:pPr>
         <w:pStyle w:val="Heading3"/>
         <w:jc w:val="both"/>
         <w:rPr>
           <w:rFonts w:ascii="Arial" w:hAnsi="Arial" w:cs="Arial"/>
-        </w:rPr>
-      </w:pPr>
-      <w:r>
-        <w:rPr>
-          <w:rFonts w:ascii="Arial" w:hAnsi="Arial" w:cs="Arial"/>
-        </w:rPr>
-        <w:t>Web frameworks</w:t>
-      </w:r>
-    </w:p>
-    <w:p>
-      <w:pPr>
-        <w:jc w:val="both"/>
-        <w:rPr>
-          <w:rFonts w:ascii="Arial" w:hAnsi="Arial" w:cs="Arial"/>
-          <w:sz w:val="24"/>
-          <w:szCs w:val="24"/>
-        </w:rPr>
-      </w:pPr>
-      <w:r>
-        <w:rPr>
-          <w:rFonts w:ascii="Arial" w:hAnsi="Arial" w:cs="Arial"/>
-          <w:sz w:val="24"/>
-          <w:szCs w:val="24"/>
-        </w:rPr>
-        <w:t xml:space="preserve">Web </w:t>
-      </w:r>
-      <w:r>
-        <w:rPr>
-          <w:rFonts w:ascii="Arial" w:hAnsi="Arial" w:cs="Arial"/>
-          <w:sz w:val="24"/>
-          <w:szCs w:val="24"/>
-        </w:rPr>
-        <w:t xml:space="preserve">application </w:t>
-      </w:r>
-      <w:r>
-        <w:rPr>
-          <w:rFonts w:ascii="Arial" w:hAnsi="Arial" w:cs="Arial"/>
-          <w:sz w:val="24"/>
-          <w:szCs w:val="24"/>
-        </w:rPr>
-        <w:t>framework allows the design and support of dynamic website and web services.</w:t>
-      </w:r>
-      <w:r>
-        <w:rPr>
-          <w:rFonts w:ascii="Arial" w:hAnsi="Arial" w:cs="Arial"/>
-          <w:sz w:val="24"/>
-          <w:szCs w:val="24"/>
-        </w:rPr>
-        <w:t xml:space="preserve"> As specified by the client, </w:t>
-      </w:r>
-      <w:proofErr w:type="spellStart"/>
-      <w:r>
-        <w:rPr>
-          <w:rFonts w:ascii="Arial" w:hAnsi="Arial" w:cs="Arial"/>
-          <w:sz w:val="24"/>
-          <w:szCs w:val="24"/>
-        </w:rPr>
-        <w:t>Django</w:t>
-      </w:r>
-      <w:proofErr w:type="spellEnd"/>
-      <w:r>
-        <w:rPr>
-          <w:rFonts w:ascii="Arial" w:hAnsi="Arial" w:cs="Arial"/>
-          <w:sz w:val="24"/>
-          <w:szCs w:val="24"/>
-        </w:rPr>
-        <w:t xml:space="preserve"> web framework will be used for the development of the web services. </w:t>
-      </w:r>
-      <w:proofErr w:type="spellStart"/>
-      <w:r>
-        <w:rPr>
-          <w:rFonts w:ascii="Arial" w:hAnsi="Arial" w:cs="Arial"/>
-          <w:sz w:val="24"/>
-          <w:szCs w:val="24"/>
-        </w:rPr>
-        <w:t>Django</w:t>
-      </w:r>
-      <w:proofErr w:type="spellEnd"/>
-      <w:r>
-        <w:rPr>
-          <w:rFonts w:ascii="Arial" w:hAnsi="Arial" w:cs="Arial"/>
-          <w:sz w:val="24"/>
-          <w:szCs w:val="24"/>
-        </w:rPr>
-        <w:t xml:space="preserve"> is an open source high level framework that implements the model-view-controller architecture pattern. The application is a Python based program that emphasizes the reusability of code and integration without the need of repetition. The framework implements an Object-relational mapper with a dynamic API for database access.</w:t>
-      </w:r>
-    </w:p>
-    <w:p>
-      <w:pPr>
-        <w:pStyle w:val="Heading3"/>
-        <w:jc w:val="both"/>
-        <w:rPr>
-          <w:rFonts w:ascii="Arial" w:hAnsi="Arial" w:cs="Arial"/>
-        </w:rPr>
-      </w:pPr>
-      <w:r>
-        <w:rPr>
-          <w:rFonts w:ascii="Arial" w:hAnsi="Arial" w:cs="Arial"/>
-        </w:rPr>
-        <w:t xml:space="preserve">Web </w:t>
-      </w:r>
-      <w:r>
-        <w:rPr>
-          <w:rFonts w:ascii="Arial" w:hAnsi="Arial" w:cs="Arial"/>
-        </w:rPr>
-        <w:t xml:space="preserve">service </w:t>
-      </w:r>
-      <w:r>
-        <w:rPr>
-          <w:rFonts w:ascii="Arial" w:hAnsi="Arial" w:cs="Arial"/>
-        </w:rPr>
-        <w:t>frameworks</w:t>
-      </w:r>
-    </w:p>
-    <w:p>
-      <w:pPr>
-        <w:pStyle w:val="NoSpacing"/>
-        <w:jc w:val="both"/>
-        <w:rPr>
-          <w:rFonts w:ascii="Arial" w:hAnsi="Arial" w:cs="Arial"/>
-          <w:sz w:val="24"/>
-          <w:szCs w:val="24"/>
-        </w:rPr>
-      </w:pPr>
-      <w:r>
-        <w:rPr>
-          <w:rFonts w:ascii="Arial" w:hAnsi="Arial" w:cs="Arial"/>
-          <w:sz w:val="24"/>
-          <w:szCs w:val="24"/>
-        </w:rPr>
-        <w:t>Web</w:t>
-      </w:r>
-      <w:r>
-        <w:rPr>
-          <w:rFonts w:ascii="Arial" w:hAnsi="Arial" w:cs="Arial"/>
-          <w:sz w:val="24"/>
-          <w:szCs w:val="24"/>
-        </w:rPr>
-        <w:t xml:space="preserve"> service framework allows the developer to decentralise inoperability and design front end services for web based applications. Frameworks allow the developer to </w:t>
-      </w:r>
-      <w:r>
-        <w:rPr>
-          <w:rFonts w:ascii="Arial" w:hAnsi="Arial" w:cs="Arial"/>
-          <w:sz w:val="24"/>
-          <w:szCs w:val="24"/>
-        </w:rPr>
-        <w:t>improve on stability and design and allows connectivity on a word wide basis.</w:t>
-      </w:r>
-    </w:p>
-    <w:p>
-      <w:pPr>
-        <w:pStyle w:val="NoSpacing"/>
-        <w:jc w:val="both"/>
-        <w:rPr>
-          <w:rFonts w:ascii="Arial" w:hAnsi="Arial" w:cs="Arial"/>
-          <w:sz w:val="24"/>
-          <w:szCs w:val="24"/>
-        </w:rPr>
-      </w:pPr>
-    </w:p>
-    <w:p>
-      <w:pPr>
-        <w:pStyle w:val="NoSpacing"/>
-        <w:jc w:val="both"/>
-        <w:rPr>
-          <w:rFonts w:ascii="Arial" w:hAnsi="Arial" w:cs="Arial"/>
-          <w:sz w:val="24"/>
-          <w:szCs w:val="24"/>
-        </w:rPr>
-      </w:pPr>
-      <w:r>
-        <w:rPr>
-          <w:rFonts w:ascii="Arial" w:hAnsi="Arial" w:cs="Arial"/>
-          <w:sz w:val="24"/>
-          <w:szCs w:val="24"/>
-        </w:rPr>
-        <w:t>As per client request the web servi</w:t>
-      </w:r>
-      <w:r>
-        <w:rPr>
-          <w:rFonts w:ascii="Arial" w:hAnsi="Arial" w:cs="Arial"/>
-          <w:sz w:val="24"/>
-          <w:szCs w:val="24"/>
-        </w:rPr>
-        <w:t>ce framework must be an</w:t>
-      </w:r>
-      <w:r>
-        <w:rPr>
-          <w:rFonts w:ascii="Arial" w:hAnsi="Arial" w:cs="Arial"/>
-          <w:sz w:val="24"/>
-          <w:szCs w:val="24"/>
-        </w:rPr>
-        <w:t xml:space="preserve"> Apache based web service to be allowed to be run on a</w:t>
-      </w:r>
-      <w:r>
-        <w:rPr>
-          <w:rFonts w:ascii="Arial" w:hAnsi="Arial" w:cs="Arial"/>
-          <w:sz w:val="24"/>
-          <w:szCs w:val="24"/>
-        </w:rPr>
-        <w:t xml:space="preserve">n Apache web server. Apache CXF web service is an open source web service framework that allows the development of services using up frontend programming APIs. The web service allows the incorporation of a variety of protocols such as the SOAP, </w:t>
-      </w:r>
-      <w:proofErr w:type="spellStart"/>
-      <w:r>
-        <w:rPr>
-          <w:rFonts w:ascii="Arial" w:hAnsi="Arial" w:cs="Arial"/>
-          <w:sz w:val="24"/>
-          <w:szCs w:val="24"/>
-        </w:rPr>
-        <w:t>RESTful</w:t>
-      </w:r>
-      <w:proofErr w:type="spellEnd"/>
-      <w:r>
-        <w:rPr>
-          <w:rFonts w:ascii="Arial" w:hAnsi="Arial" w:cs="Arial"/>
-          <w:sz w:val="24"/>
-          <w:szCs w:val="24"/>
-        </w:rPr>
-        <w:t xml:space="preserve"> HTTP. This conforms to the constraints set by the client </w:t>
-      </w:r>
-      <w:r>
-        <w:rPr>
-          <w:rFonts w:ascii="Arial" w:hAnsi="Arial" w:cs="Arial"/>
-          <w:sz w:val="24"/>
-          <w:szCs w:val="24"/>
-        </w:rPr>
-        <w:t>in regards to the protocols that must be used in the development of the program</w:t>
-      </w:r>
-      <w:r>
-        <w:rPr>
-          <w:rFonts w:ascii="Arial" w:hAnsi="Arial" w:cs="Arial"/>
-          <w:sz w:val="24"/>
-          <w:szCs w:val="24"/>
-        </w:rPr>
-        <w:t>.</w:t>
-      </w:r>
-    </w:p>
-    <w:p>
-      <w:pPr>
-        <w:pStyle w:val="NoSpacing"/>
-        <w:jc w:val="both"/>
-        <w:rPr>
-          <w:rFonts w:ascii="Arial" w:hAnsi="Arial" w:cs="Arial"/>
-          <w:sz w:val="24"/>
-          <w:szCs w:val="24"/>
-        </w:rPr>
-      </w:pPr>
-    </w:p>
-    <w:p>
-      <w:pPr>
-        <w:pStyle w:val="NoSpacing"/>
-        <w:jc w:val="both"/>
-        <w:rPr>
-          <w:rFonts w:ascii="Arial" w:hAnsi="Arial" w:cs="Arial"/>
-          <w:sz w:val="24"/>
-          <w:szCs w:val="24"/>
         </w:rPr>
       </w:pPr>
       <w:bookmarkStart w:id="0" w:name="_GoBack"/>
       <w:bookmarkEnd w:id="0"/>
+      <w:r>
+        <w:rPr>
+          <w:rFonts w:ascii="Arial" w:hAnsi="Arial" w:cs="Arial"/>
+        </w:rPr>
+        <w:lastRenderedPageBreak/>
+        <w:t>Web frameworks</w:t>
+      </w:r>
+    </w:p>
+    <w:p>
+      <w:pPr>
+        <w:jc w:val="both"/>
+        <w:rPr>
+          <w:rFonts w:ascii="Arial" w:hAnsi="Arial" w:cs="Arial"/>
+          <w:sz w:val="24"/>
+          <w:szCs w:val="24"/>
+        </w:rPr>
+      </w:pPr>
+      <w:r>
+        <w:rPr>
+          <w:rFonts w:ascii="Arial" w:hAnsi="Arial" w:cs="Arial"/>
+          <w:sz w:val="24"/>
+          <w:szCs w:val="24"/>
+        </w:rPr>
+        <w:t xml:space="preserve">Web </w:t>
+      </w:r>
+      <w:r>
+        <w:rPr>
+          <w:rFonts w:ascii="Arial" w:hAnsi="Arial" w:cs="Arial"/>
+          <w:sz w:val="24"/>
+          <w:szCs w:val="24"/>
+        </w:rPr>
+        <w:t xml:space="preserve">application </w:t>
+      </w:r>
+      <w:r>
+        <w:rPr>
+          <w:rFonts w:ascii="Arial" w:hAnsi="Arial" w:cs="Arial"/>
+          <w:sz w:val="24"/>
+          <w:szCs w:val="24"/>
+        </w:rPr>
+        <w:t>framework allows the design and support of dynamic website and web services.</w:t>
+      </w:r>
+      <w:r>
+        <w:rPr>
+          <w:rFonts w:ascii="Arial" w:hAnsi="Arial" w:cs="Arial"/>
+          <w:sz w:val="24"/>
+          <w:szCs w:val="24"/>
+        </w:rPr>
+        <w:t xml:space="preserve"> As specified by the client, </w:t>
+      </w:r>
+      <w:proofErr w:type="spellStart"/>
+      <w:r>
+        <w:rPr>
+          <w:rFonts w:ascii="Arial" w:hAnsi="Arial" w:cs="Arial"/>
+          <w:sz w:val="24"/>
+          <w:szCs w:val="24"/>
+        </w:rPr>
+        <w:t>Django</w:t>
+      </w:r>
+      <w:proofErr w:type="spellEnd"/>
+      <w:r>
+        <w:rPr>
+          <w:rFonts w:ascii="Arial" w:hAnsi="Arial" w:cs="Arial"/>
+          <w:sz w:val="24"/>
+          <w:szCs w:val="24"/>
+        </w:rPr>
+        <w:t xml:space="preserve"> web framework will be used for the development of the web services. </w:t>
+      </w:r>
+      <w:proofErr w:type="spellStart"/>
+      <w:r>
+        <w:rPr>
+          <w:rFonts w:ascii="Arial" w:hAnsi="Arial" w:cs="Arial"/>
+          <w:sz w:val="24"/>
+          <w:szCs w:val="24"/>
+        </w:rPr>
+        <w:t>Django</w:t>
+      </w:r>
+      <w:proofErr w:type="spellEnd"/>
+      <w:r>
+        <w:rPr>
+          <w:rFonts w:ascii="Arial" w:hAnsi="Arial" w:cs="Arial"/>
+          <w:sz w:val="24"/>
+          <w:szCs w:val="24"/>
+        </w:rPr>
+        <w:t xml:space="preserve"> is an open source high level framework that implements the model-view-controller architecture pattern. The application is a Python based program that emphasizes the reusability of code and integration without the need of repetition. The framework implements an Object-relational mapper with a dynamic API for database access.</w:t>
+      </w:r>
+    </w:p>
+    <w:p>
+      <w:pPr>
+        <w:pStyle w:val="Heading3"/>
+        <w:jc w:val="both"/>
+        <w:rPr>
+          <w:rFonts w:ascii="Arial" w:hAnsi="Arial" w:cs="Arial"/>
+        </w:rPr>
+      </w:pPr>
+      <w:r>
+        <w:rPr>
+          <w:rFonts w:ascii="Arial" w:hAnsi="Arial" w:cs="Arial"/>
+        </w:rPr>
+        <w:t>Web service frameworks</w:t>
+      </w:r>
+    </w:p>
+    <w:p>
+      <w:pPr>
+        <w:pStyle w:val="NoSpacing"/>
+        <w:jc w:val="both"/>
+        <w:rPr>
+          <w:rFonts w:ascii="Arial" w:hAnsi="Arial" w:cs="Arial"/>
+          <w:sz w:val="24"/>
+          <w:szCs w:val="24"/>
+        </w:rPr>
+      </w:pPr>
+      <w:r>
+        <w:rPr>
+          <w:rFonts w:ascii="Arial" w:hAnsi="Arial" w:cs="Arial"/>
+          <w:sz w:val="24"/>
+          <w:szCs w:val="24"/>
+        </w:rPr>
+        <w:t>Web</w:t>
+      </w:r>
+      <w:r>
+        <w:rPr>
+          <w:rFonts w:ascii="Arial" w:hAnsi="Arial" w:cs="Arial"/>
+          <w:sz w:val="24"/>
+          <w:szCs w:val="24"/>
+        </w:rPr>
+        <w:t xml:space="preserve"> service framework allows the developer to decentralise inoperability and design front end services for web based applications. Frameworks allow the developer to </w:t>
+      </w:r>
+      <w:r>
+        <w:rPr>
+          <w:rFonts w:ascii="Arial" w:hAnsi="Arial" w:cs="Arial"/>
+          <w:sz w:val="24"/>
+          <w:szCs w:val="24"/>
+        </w:rPr>
+        <w:t>improve on stability and design and allows connectivity on a word wide basis.</w:t>
+      </w:r>
+    </w:p>
+    <w:p>
+      <w:pPr>
+        <w:pStyle w:val="NoSpacing"/>
+        <w:jc w:val="both"/>
+        <w:rPr>
+          <w:rFonts w:ascii="Arial" w:hAnsi="Arial" w:cs="Arial"/>
+          <w:sz w:val="24"/>
+          <w:szCs w:val="24"/>
+        </w:rPr>
+      </w:pPr>
+    </w:p>
+    <w:p>
+      <w:pPr>
+        <w:pStyle w:val="NoSpacing"/>
+        <w:jc w:val="both"/>
+        <w:rPr>
+          <w:rFonts w:ascii="Arial" w:hAnsi="Arial" w:cs="Arial"/>
+          <w:sz w:val="24"/>
+          <w:szCs w:val="24"/>
+        </w:rPr>
+      </w:pPr>
+      <w:r>
+        <w:rPr>
+          <w:rFonts w:ascii="Arial" w:hAnsi="Arial" w:cs="Arial"/>
+          <w:sz w:val="24"/>
+          <w:szCs w:val="24"/>
+        </w:rPr>
+        <w:t>As per client request the web servi</w:t>
+      </w:r>
+      <w:r>
+        <w:rPr>
+          <w:rFonts w:ascii="Arial" w:hAnsi="Arial" w:cs="Arial"/>
+          <w:sz w:val="24"/>
+          <w:szCs w:val="24"/>
+        </w:rPr>
+        <w:t>ce framework must be an</w:t>
+      </w:r>
+      <w:r>
+        <w:rPr>
+          <w:rFonts w:ascii="Arial" w:hAnsi="Arial" w:cs="Arial"/>
+          <w:sz w:val="24"/>
+          <w:szCs w:val="24"/>
+        </w:rPr>
+        <w:t xml:space="preserve"> Apache based web service to be allowed to be run on a</w:t>
+      </w:r>
+      <w:r>
+        <w:rPr>
+          <w:rFonts w:ascii="Arial" w:hAnsi="Arial" w:cs="Arial"/>
+          <w:sz w:val="24"/>
+          <w:szCs w:val="24"/>
+        </w:rPr>
+        <w:t xml:space="preserve">n Apache web server. Apache CXF web service is an open source web service framework that allows the development of services using up frontend programming APIs. The web service allows the incorporation of a variety of protocols such as the SOAP, </w:t>
+      </w:r>
+      <w:proofErr w:type="spellStart"/>
+      <w:r>
+        <w:rPr>
+          <w:rFonts w:ascii="Arial" w:hAnsi="Arial" w:cs="Arial"/>
+          <w:sz w:val="24"/>
+          <w:szCs w:val="24"/>
+        </w:rPr>
+        <w:t>RESTful</w:t>
+      </w:r>
+      <w:proofErr w:type="spellEnd"/>
+      <w:r>
+        <w:rPr>
+          <w:rFonts w:ascii="Arial" w:hAnsi="Arial" w:cs="Arial"/>
+          <w:sz w:val="24"/>
+          <w:szCs w:val="24"/>
+        </w:rPr>
+        <w:t xml:space="preserve"> HTTP. This conforms to the constraints set by the client </w:t>
+      </w:r>
+      <w:r>
+        <w:rPr>
+          <w:rFonts w:ascii="Arial" w:hAnsi="Arial" w:cs="Arial"/>
+          <w:sz w:val="24"/>
+          <w:szCs w:val="24"/>
+        </w:rPr>
+        <w:t>in regards to the protocols that must be used in the development of the program</w:t>
+      </w:r>
+      <w:r>
+        <w:rPr>
+          <w:rFonts w:ascii="Arial" w:hAnsi="Arial" w:cs="Arial"/>
+          <w:sz w:val="24"/>
+          <w:szCs w:val="24"/>
+        </w:rPr>
+        <w:t>.</w:t>
+      </w:r>
+    </w:p>
+    <w:p>
+      <w:pPr>
+        <w:pStyle w:val="NoSpacing"/>
+        <w:jc w:val="both"/>
+        <w:rPr>
+          <w:rFonts w:ascii="Arial" w:hAnsi="Arial" w:cs="Arial"/>
+          <w:sz w:val="24"/>
+          <w:szCs w:val="24"/>
+        </w:rPr>
+      </w:pPr>
+    </w:p>
+    <w:p>
+      <w:pPr>
+        <w:pStyle w:val="NoSpacing"/>
+        <w:jc w:val="both"/>
+        <w:rPr>
+          <w:rFonts w:ascii="Arial" w:hAnsi="Arial" w:cs="Arial"/>
+          <w:sz w:val="24"/>
+          <w:szCs w:val="24"/>
+        </w:rPr>
+      </w:pPr>
     </w:p>
     <w:sectPr>
       <w:pgSz w:w="11906" w:h="16838"/>
@@ -1424,7 +1435,7 @@
 </file>
 
 <file path=customXml/itemProps1.xml><?xml version="1.0" encoding="utf-8"?>
-<ds:datastoreItem xmlns:ds="http://schemas.openxmlformats.org/officeDocument/2006/customXml" ds:itemID="{8EF9AD9D-7720-4F05-932E-6642CA5522F9}">
+<ds:datastoreItem xmlns:ds="http://schemas.openxmlformats.org/officeDocument/2006/customXml" ds:itemID="{113AF712-15C9-4898-84D6-5CEDBB540C3A}">
   <ds:schemaRefs>
     <ds:schemaRef ds:uri="http://schemas.openxmlformats.org/officeDocument/2006/bibliography"/>
   </ds:schemaRefs>

</xml_diff>